<commit_message>
update meeting records section of github project timeline
</commit_message>
<xml_diff>
--- a/meeting_records/20240930_Team23_First_Meeting_minutes.docx
+++ b/meeting_records/20240930_Team23_First_Meeting_minutes.docx
@@ -152,13 +152,15 @@
                 <w:rFonts w:ascii="GRAPHIK-LIGHT" w:eastAsia="Times New Roman" w:hAnsi="GRAPHIK-LIGHT" w:cs="Times New Roman"/>
                 <w:sz w:val="24"/>
                 <w:szCs w:val="24"/>
-              </w:rPr>
-            </w:pPr>
-            <w:r>
-              <w:rPr>
-                <w:rFonts w:ascii="GRAPHIK-LIGHT" w:eastAsia="Times New Roman" w:hAnsi="GRAPHIK-LIGHT" w:cs="Times New Roman"/>
-                <w:sz w:val="24"/>
-                <w:szCs w:val="24"/>
+                <w:lang w:val="en-US"/>
+              </w:rPr>
+            </w:pPr>
+            <w:r>
+              <w:rPr>
+                <w:rFonts w:ascii="GRAPHIK-LIGHT" w:eastAsia="Times New Roman" w:hAnsi="GRAPHIK-LIGHT" w:cs="Times New Roman"/>
+                <w:sz w:val="24"/>
+                <w:szCs w:val="24"/>
+                <w:lang w:val="en-US"/>
               </w:rPr>
               <w:t>Discussion on Machine Learning Final Project Ideas</w:t>
             </w:r>
@@ -283,13 +285,15 @@
                 <w:rFonts w:ascii="GRAPHIK-LIGHT" w:eastAsia="Times New Roman" w:hAnsi="GRAPHIK-LIGHT" w:cs="Times New Roman"/>
                 <w:sz w:val="24"/>
                 <w:szCs w:val="24"/>
-              </w:rPr>
-            </w:pPr>
-            <w:r>
-              <w:rPr>
-                <w:rFonts w:ascii="GRAPHIK-LIGHT" w:eastAsia="Times New Roman" w:hAnsi="GRAPHIK-LIGHT" w:cs="Times New Roman"/>
-                <w:sz w:val="24"/>
-                <w:szCs w:val="24"/>
+                <w:lang w:val="en-US"/>
+              </w:rPr>
+            </w:pPr>
+            <w:r>
+              <w:rPr>
+                <w:rFonts w:ascii="GRAPHIK-LIGHT" w:eastAsia="Times New Roman" w:hAnsi="GRAPHIK-LIGHT" w:cs="Times New Roman"/>
+                <w:sz w:val="24"/>
+                <w:szCs w:val="24"/>
+                <w:lang w:val="en-US"/>
               </w:rPr>
               <w:t>Decide project topic and implementation details</w:t>
             </w:r>
@@ -306,13 +310,15 @@
                 <w:rFonts w:ascii="GRAPHIK-LIGHT" w:eastAsia="Times New Roman" w:hAnsi="GRAPHIK-LIGHT" w:cs="Times New Roman"/>
                 <w:sz w:val="24"/>
                 <w:szCs w:val="24"/>
-              </w:rPr>
-            </w:pPr>
-            <w:r>
-              <w:rPr>
-                <w:rFonts w:ascii="GRAPHIK-LIGHT" w:eastAsia="Times New Roman" w:hAnsi="GRAPHIK-LIGHT" w:cs="Times New Roman"/>
-                <w:sz w:val="24"/>
-                <w:szCs w:val="24"/>
+                <w:lang w:val="en-US"/>
+              </w:rPr>
+            </w:pPr>
+            <w:r>
+              <w:rPr>
+                <w:rFonts w:ascii="GRAPHIK-LIGHT" w:eastAsia="Times New Roman" w:hAnsi="GRAPHIK-LIGHT" w:cs="Times New Roman"/>
+                <w:sz w:val="24"/>
+                <w:szCs w:val="24"/>
+                <w:lang w:val="en-US"/>
               </w:rPr>
               <w:t>Assign a role(task) for each member</w:t>
             </w:r>
@@ -904,6 +910,7 @@
                 <w:rFonts w:ascii="GRAPHIK-LIGHT" w:eastAsia="Times New Roman" w:hAnsi="GRAPHIK-LIGHT" w:cs="Times New Roman"/>
                 <w:sz w:val="24"/>
                 <w:szCs w:val="24"/>
+                <w:lang w:val="en-US"/>
               </w:rPr>
               <w:t>After comprehensive discussions, we have provisionally chosen "Pitch Type Prediction Using Format Attention" as our final project topic. This decision was based on the availability of a</w:t>
             </w:r>
@@ -972,6 +979,7 @@
                 <w:rFonts w:ascii="GRAPHIK-LIGHT" w:eastAsia="Times New Roman" w:hAnsi="GRAPHIK-LIGHT" w:cs="Times New Roman"/>
                 <w:sz w:val="24"/>
                 <w:szCs w:val="24"/>
+                <w:lang w:val="en-US"/>
               </w:rPr>
             </w:pPr>
             <w:r>
@@ -1130,6 +1138,7 @@
                 <w:rFonts w:ascii="GRAPHIK-LIGHT" w:eastAsia="Times New Roman" w:hAnsi="GRAPHIK-LIGHT" w:cs="Times New Roman"/>
                 <w:sz w:val="24"/>
                 <w:szCs w:val="24"/>
+                <w:lang w:val="en-US"/>
               </w:rPr>
               <w:t>that will be most effective for our training models.</w:t>
             </w:r>
@@ -1142,13 +1151,15 @@
                 <w:rFonts w:ascii="GRAPHIK-LIGHT" w:eastAsia="Times New Roman" w:hAnsi="GRAPHIK-LIGHT" w:cs="Times New Roman"/>
                 <w:sz w:val="24"/>
                 <w:szCs w:val="24"/>
-              </w:rPr>
-            </w:pPr>
-            <w:r>
-              <w:rPr>
-                <w:rFonts w:ascii="GRAPHIK-LIGHT" w:eastAsia="Times New Roman" w:hAnsi="GRAPHIK-LIGHT" w:cs="Times New Roman"/>
-                <w:sz w:val="24"/>
-                <w:szCs w:val="24"/>
+                <w:lang w:val="en-US"/>
+              </w:rPr>
+            </w:pPr>
+            <w:r>
+              <w:rPr>
+                <w:rFonts w:ascii="GRAPHIK-LIGHT" w:eastAsia="Times New Roman" w:hAnsi="GRAPHIK-LIGHT" w:cs="Times New Roman"/>
+                <w:sz w:val="24"/>
+                <w:szCs w:val="24"/>
+                <w:lang w:val="en-US"/>
               </w:rPr>
               <w:lastRenderedPageBreak/>
               <w:t>These initial steps will set the foundation for our project, ensuring we utilize the most relevant and comprehensive data available for predicting pitch types effectively.</w:t>
@@ -1162,17 +1173,19 @@
                 <w:rFonts w:ascii="GRAPHIK-LIGHT" w:eastAsia="Times New Roman" w:hAnsi="GRAPHIK-LIGHT" w:cs="Times New Roman"/>
                 <w:sz w:val="24"/>
                 <w:szCs w:val="24"/>
-              </w:rPr>
-            </w:pPr>
-          </w:p>
-          <w:p>
-            <w:pPr>
-              <w:widowControl w:val="0"/>
-              <w:spacing w:line="480" w:lineRule="exact"/>
-              <w:rPr>
-                <w:rFonts w:ascii="GRAPHIK-LIGHT" w:eastAsia="Times New Roman" w:hAnsi="GRAPHIK-LIGHT" w:cs="Times New Roman"/>
-                <w:sz w:val="24"/>
-                <w:szCs w:val="24"/>
+                <w:lang w:val="en-US"/>
+              </w:rPr>
+            </w:pPr>
+          </w:p>
+          <w:p>
+            <w:pPr>
+              <w:widowControl w:val="0"/>
+              <w:spacing w:line="480" w:lineRule="exact"/>
+              <w:rPr>
+                <w:rFonts w:ascii="GRAPHIK-LIGHT" w:eastAsia="Times New Roman" w:hAnsi="GRAPHIK-LIGHT" w:cs="Times New Roman"/>
+                <w:sz w:val="24"/>
+                <w:szCs w:val="24"/>
+                <w:lang w:val="en-US"/>
               </w:rPr>
             </w:pPr>
             <w:r>
@@ -1200,6 +1213,7 @@
                 <w:rFonts w:ascii="GRAPHIK-LIGHT" w:eastAsia="Times New Roman" w:hAnsi="GRAPHIK-LIGHT" w:cs="Times New Roman"/>
                 <w:sz w:val="24"/>
                 <w:szCs w:val="24"/>
+                <w:lang w:val="en-US"/>
               </w:rPr>
               <w:t>The meeting initiated with an open brainstorming session, exploring two main directions for our machine learning final project: Baseball Analytics and Quantitative Finance.</w:t>
             </w:r>
@@ -1237,13 +1251,15 @@
                 <w:rFonts w:ascii="GRAPHIK-LIGHT" w:eastAsia="Times New Roman" w:hAnsi="GRAPHIK-LIGHT" w:cs="Times New Roman"/>
                 <w:sz w:val="24"/>
                 <w:szCs w:val="24"/>
-              </w:rPr>
-            </w:pPr>
-            <w:r>
-              <w:rPr>
-                <w:rFonts w:ascii="GRAPHIK-LIGHT" w:eastAsia="Times New Roman" w:hAnsi="GRAPHIK-LIGHT" w:cs="Times New Roman"/>
-                <w:sz w:val="24"/>
-                <w:szCs w:val="24"/>
+                <w:lang w:val="en-US"/>
+              </w:rPr>
+            </w:pPr>
+            <w:r>
+              <w:rPr>
+                <w:rFonts w:ascii="GRAPHIK-LIGHT" w:eastAsia="Times New Roman" w:hAnsi="GRAPHIK-LIGHT" w:cs="Times New Roman"/>
+                <w:sz w:val="24"/>
+                <w:szCs w:val="24"/>
+                <w:lang w:val="en-US"/>
               </w:rPr>
               <w:t>The discussion on baseball was subdivided into two specific topics within Major League Baseball (MLB):</w:t>
             </w:r>
@@ -1306,13 +1322,15 @@
                 <w:rFonts w:ascii="GRAPHIK-LIGHT" w:eastAsia="Times New Roman" w:hAnsi="GRAPHIK-LIGHT" w:cs="Times New Roman"/>
                 <w:sz w:val="24"/>
                 <w:szCs w:val="24"/>
-              </w:rPr>
-            </w:pPr>
-            <w:r>
-              <w:rPr>
-                <w:rFonts w:ascii="GRAPHIK-LIGHT" w:eastAsia="Times New Roman" w:hAnsi="GRAPHIK-LIGHT" w:cs="Times New Roman"/>
-                <w:sz w:val="24"/>
-                <w:szCs w:val="24"/>
+                <w:lang w:val="en-US"/>
+              </w:rPr>
+            </w:pPr>
+            <w:r>
+              <w:rPr>
+                <w:rFonts w:ascii="GRAPHIK-LIGHT" w:eastAsia="Times New Roman" w:hAnsi="GRAPHIK-LIGHT" w:cs="Times New Roman"/>
+                <w:sz w:val="24"/>
+                <w:szCs w:val="24"/>
+                <w:lang w:val="en-US"/>
               </w:rPr>
               <w:t>Employ player's release angle and other relevant metrics to predict the type of pitch. The correct pitch type will serve as the target variable y in our supervised learning model.</w:t>
             </w:r>
@@ -1371,6 +1389,7 @@
                 <w:rFonts w:ascii="GRAPHIK-LIGHT" w:eastAsia="Times New Roman" w:hAnsi="GRAPHIK-LIGHT" w:cs="Times New Roman"/>
                 <w:sz w:val="24"/>
                 <w:szCs w:val="24"/>
+                <w:lang w:val="en-US"/>
               </w:rPr>
               <w:t>Predict a player's value using comprehensive performance data, including advanced defensive and offensive metrics.</w:t>
             </w:r>
@@ -1500,13 +1519,15 @@
                 <w:rFonts w:ascii="GRAPHIK-LIGHT" w:eastAsia="Times New Roman" w:hAnsi="GRAPHIK-LIGHT" w:cs="Times New Roman"/>
                 <w:sz w:val="24"/>
                 <w:szCs w:val="24"/>
-              </w:rPr>
-            </w:pPr>
-            <w:r>
-              <w:rPr>
-                <w:rFonts w:ascii="GRAPHIK-LIGHT" w:eastAsia="Times New Roman" w:hAnsi="GRAPHIK-LIGHT" w:cs="Times New Roman"/>
-                <w:sz w:val="24"/>
-                <w:szCs w:val="24"/>
+                <w:lang w:val="en-US"/>
+              </w:rPr>
+            </w:pPr>
+            <w:r>
+              <w:rPr>
+                <w:rFonts w:ascii="GRAPHIK-LIGHT" w:eastAsia="Times New Roman" w:hAnsi="GRAPHIK-LIGHT" w:cs="Times New Roman"/>
+                <w:sz w:val="24"/>
+                <w:szCs w:val="24"/>
+                <w:lang w:val="en-US"/>
               </w:rPr>
               <w:t xml:space="preserve">Utilize two decades of financial data provided by </w:t>
             </w:r>
@@ -1516,6 +1537,7 @@
                 <w:rFonts w:ascii="GRAPHIK-LIGHT" w:eastAsia="Times New Roman" w:hAnsi="GRAPHIK-LIGHT" w:cs="Times New Roman"/>
                 <w:sz w:val="24"/>
                 <w:szCs w:val="24"/>
+                <w:lang w:val="en-US"/>
               </w:rPr>
               <w:t>WorldQuant</w:t>
             </w:r>
@@ -1525,6 +1547,7 @@
                 <w:rFonts w:ascii="GRAPHIK-LIGHT" w:eastAsia="Times New Roman" w:hAnsi="GRAPHIK-LIGHT" w:cs="Times New Roman"/>
                 <w:sz w:val="24"/>
                 <w:szCs w:val="24"/>
+                <w:lang w:val="en-US"/>
               </w:rPr>
               <w:t xml:space="preserve"> to predict and identify alpha while avoiding overfitting.</w:t>
             </w:r>
@@ -1688,16 +1711,7 @@
                 <w:szCs w:val="24"/>
                 <w:lang w:val="en-US"/>
               </w:rPr>
-              <w:t>pitching data collection</w:t>
-            </w:r>
-            <w:r>
-              <w:rPr>
-                <w:rFonts w:ascii="GRAPHIK-LIGHT" w:eastAsia="Times New Roman" w:hAnsi="GRAPHIK-LIGHT" w:cs="Times New Roman"/>
-                <w:sz w:val="24"/>
-                <w:szCs w:val="24"/>
-                <w:lang w:val="en-US"/>
-              </w:rPr>
-              <w:t xml:space="preserve"> due to the raw dataset are too complicated and really not </w:t>
+              <w:t xml:space="preserve">pitching data collection due to the raw dataset are too complicated and really not </w:t>
             </w:r>
             <w:proofErr w:type="spellStart"/>
             <w:proofErr w:type="gramStart"/>
@@ -1727,12 +1741,200 @@
               <w:widowControl w:val="0"/>
               <w:spacing w:line="480" w:lineRule="exact"/>
               <w:rPr>
+                <w:rFonts w:ascii="GRAPHIK-LIGHT" w:eastAsia="Times New Roman" w:hAnsi="GRAPHIK-LIGHT" w:cs="Times New Roman"/>
+                <w:sz w:val="24"/>
+                <w:szCs w:val="24"/>
+                <w:lang w:val="en-US"/>
+              </w:rPr>
+            </w:pPr>
+          </w:p>
+          <w:p>
+            <w:pPr>
+              <w:widowControl w:val="0"/>
+              <w:spacing w:line="480" w:lineRule="exact"/>
+              <w:rPr>
                 <w:rFonts w:ascii="Graphik" w:eastAsia="Times New Roman" w:hAnsi="Graphik" w:cs="Times New Roman"/>
                 <w:sz w:val="24"/>
                 <w:szCs w:val="24"/>
-                <w:lang w:val="en-US"/>
-              </w:rPr>
-            </w:pPr>
+                <w:shd w:val="pct15" w:color="auto" w:fill="FFFFFF"/>
+                <w:lang w:val="en-US"/>
+              </w:rPr>
+            </w:pPr>
+            <w:r>
+              <w:rPr>
+                <w:rFonts w:ascii="PingFang TC" w:eastAsia="PingFang TC" w:hAnsi="PingFang TC" w:cs="PingFang TC"/>
+                <w:sz w:val="24"/>
+                <w:szCs w:val="24"/>
+                <w:shd w:val="pct15" w:color="auto" w:fill="FFFFFF"/>
+                <w:lang w:val="en-US"/>
+              </w:rPr>
+              <w:t xml:space="preserve">Timeline planning </w:t>
+            </w:r>
+            <w:r>
+              <w:rPr>
+                <w:rFonts w:ascii="Graphik" w:eastAsia="Times New Roman" w:hAnsi="Graphik" w:cs="Times New Roman"/>
+                <w:sz w:val="24"/>
+                <w:szCs w:val="24"/>
+                <w:shd w:val="pct15" w:color="auto" w:fill="FFFFFF"/>
+                <w:lang w:val="en-US"/>
+              </w:rPr>
+              <w:t>records:</w:t>
+            </w:r>
+          </w:p>
+          <w:p>
+            <w:pPr>
+              <w:widowControl w:val="0"/>
+              <w:spacing w:line="480" w:lineRule="exact"/>
+              <w:rPr>
+                <w:rFonts w:ascii="GRAPHIK-LIGHT" w:eastAsia="Times New Roman" w:hAnsi="GRAPHIK-LIGHT" w:cs="Times New Roman"/>
+                <w:sz w:val="24"/>
+                <w:szCs w:val="24"/>
+                <w:lang w:val="en-US"/>
+              </w:rPr>
+            </w:pPr>
+            <w:r>
+              <w:rPr>
+                <w:rFonts w:ascii="GRAPHIK-LIGHT" w:eastAsia="Times New Roman" w:hAnsi="GRAPHIK-LIGHT" w:cs="Times New Roman"/>
+                <w:sz w:val="24"/>
+                <w:szCs w:val="24"/>
+                <w:lang w:val="en-US"/>
+              </w:rPr>
+              <w:t xml:space="preserve">We </w:t>
+            </w:r>
+            <w:r>
+              <w:rPr>
+                <w:rFonts w:ascii="GRAPHIK-LIGHT" w:eastAsia="Times New Roman" w:hAnsi="GRAPHIK-LIGHT" w:cs="Times New Roman"/>
+                <w:sz w:val="24"/>
+                <w:szCs w:val="24"/>
+                <w:lang w:val="en-US"/>
+              </w:rPr>
+              <w:t xml:space="preserve">create a repository in </w:t>
+            </w:r>
+            <w:proofErr w:type="spellStart"/>
+            <w:r>
+              <w:rPr>
+                <w:rFonts w:ascii="GRAPHIK-LIGHT" w:eastAsia="Times New Roman" w:hAnsi="GRAPHIK-LIGHT" w:cs="Times New Roman"/>
+                <w:sz w:val="24"/>
+                <w:szCs w:val="24"/>
+                <w:lang w:val="en-US"/>
+              </w:rPr>
+              <w:t>Github</w:t>
+            </w:r>
+            <w:proofErr w:type="spellEnd"/>
+            <w:r>
+              <w:rPr>
+                <w:rFonts w:ascii="GRAPHIK-LIGHT" w:eastAsia="Times New Roman" w:hAnsi="GRAPHIK-LIGHT" w:cs="Times New Roman"/>
+                <w:sz w:val="24"/>
+                <w:szCs w:val="24"/>
+                <w:lang w:val="en-US"/>
+              </w:rPr>
+              <w:t xml:space="preserve"> and using the project function to append the </w:t>
+            </w:r>
+            <w:proofErr w:type="spellStart"/>
+            <w:r>
+              <w:rPr>
+                <w:rFonts w:ascii="GRAPHIK-LIGHT" w:eastAsia="Times New Roman" w:hAnsi="GRAPHIK-LIGHT" w:cs="Times New Roman"/>
+                <w:sz w:val="24"/>
+                <w:szCs w:val="24"/>
+                <w:lang w:val="en-US"/>
+              </w:rPr>
+              <w:t>todos</w:t>
+            </w:r>
+            <w:proofErr w:type="spellEnd"/>
+            <w:r>
+              <w:rPr>
+                <w:rFonts w:ascii="GRAPHIK-LIGHT" w:eastAsia="Times New Roman" w:hAnsi="GRAPHIK-LIGHT" w:cs="Times New Roman"/>
+                <w:sz w:val="24"/>
+                <w:szCs w:val="24"/>
+                <w:lang w:val="en-US"/>
+              </w:rPr>
+              <w:t xml:space="preserve"> and deadline on it</w:t>
+            </w:r>
+            <w:r>
+              <w:rPr>
+                <w:rFonts w:ascii="GRAPHIK-LIGHT" w:eastAsia="Times New Roman" w:hAnsi="GRAPHIK-LIGHT" w:cs="Times New Roman"/>
+                <w:sz w:val="24"/>
+                <w:szCs w:val="24"/>
+                <w:lang w:val="en-US"/>
+              </w:rPr>
+              <w:t>.</w:t>
+            </w:r>
+            <w:r>
+              <w:rPr>
+                <w:rFonts w:ascii="GRAPHIK-LIGHT" w:eastAsia="Times New Roman" w:hAnsi="GRAPHIK-LIGHT" w:cs="Times New Roman"/>
+                <w:sz w:val="24"/>
+                <w:szCs w:val="24"/>
+                <w:lang w:val="en-US"/>
+              </w:rPr>
+              <w:t xml:space="preserve"> </w:t>
+            </w:r>
+          </w:p>
+          <w:p>
+            <w:pPr>
+              <w:widowControl w:val="0"/>
+              <w:spacing w:line="480" w:lineRule="exact"/>
+              <w:rPr>
+                <w:rFonts w:ascii="GRAPHIK-LIGHT" w:eastAsia="Times New Roman" w:hAnsi="GRAPHIK-LIGHT" w:cs="Times New Roman" w:hint="eastAsia"/>
+                <w:sz w:val="24"/>
+                <w:szCs w:val="24"/>
+                <w:lang w:val="en-US"/>
+              </w:rPr>
+            </w:pPr>
+          </w:p>
+          <w:p>
+            <w:pPr>
+              <w:widowControl w:val="0"/>
+              <w:spacing w:line="240" w:lineRule="auto"/>
+              <w:rPr>
+                <w:rFonts w:ascii="Graphik" w:eastAsia="Times New Roman" w:hAnsi="Graphik" w:cs="Times New Roman"/>
+                <w:sz w:val="24"/>
+                <w:szCs w:val="24"/>
+                <w:lang w:val="en-US"/>
+              </w:rPr>
+            </w:pPr>
+            <w:r>
+              <w:rPr>
+                <w:rFonts w:ascii="Graphik" w:eastAsia="Times New Roman" w:hAnsi="Graphik" w:cs="Times New Roman"/>
+                <w:sz w:val="24"/>
+                <w:szCs w:val="24"/>
+                <w:lang w:val="en-US"/>
+              </w:rPr>
+              <w:drawing>
+                <wp:inline distT="0" distB="0" distL="0" distR="0" wp14:anchorId="22E5496F" wp14:editId="513EF5A0">
+                  <wp:extent cx="5807075" cy="3334385"/>
+                  <wp:effectExtent l="0" t="0" r="0" b="5715"/>
+                  <wp:docPr id="725434573" name="Picture 1"/>
+                  <wp:cNvGraphicFramePr>
+                    <a:graphicFrameLocks xmlns:a="http://schemas.openxmlformats.org/drawingml/2006/main" noChangeAspect="1"/>
+                  </wp:cNvGraphicFramePr>
+                  <a:graphic xmlns:a="http://schemas.openxmlformats.org/drawingml/2006/main">
+                    <a:graphicData uri="http://schemas.openxmlformats.org/drawingml/2006/picture">
+                      <pic:pic xmlns:pic="http://schemas.openxmlformats.org/drawingml/2006/picture">
+                        <pic:nvPicPr>
+                          <pic:cNvPr id="725434573" name=""/>
+                          <pic:cNvPicPr/>
+                        </pic:nvPicPr>
+                        <pic:blipFill>
+                          <a:blip r:embed="rId6"/>
+                          <a:stretch>
+                            <a:fillRect/>
+                          </a:stretch>
+                        </pic:blipFill>
+                        <pic:spPr>
+                          <a:xfrm>
+                            <a:off x="0" y="0"/>
+                            <a:ext cx="5807075" cy="3334385"/>
+                          </a:xfrm>
+                          <a:prstGeom prst="rect">
+                            <a:avLst/>
+                          </a:prstGeom>
+                        </pic:spPr>
+                      </pic:pic>
+                    </a:graphicData>
+                  </a:graphic>
+                </wp:inline>
+              </w:drawing>
+            </w:r>
           </w:p>
         </w:tc>
       </w:tr>
@@ -1813,7 +2015,7 @@
                           <pic:cNvPicPr preferRelativeResize="0"/>
                         </pic:nvPicPr>
                         <pic:blipFill>
-                          <a:blip r:embed="rId6"/>
+                          <a:blip r:embed="rId7"/>
                           <a:srcRect/>
                           <a:stretch>
                             <a:fillRect/>
@@ -2741,6 +2943,7 @@
   <w:style w:type="character" w:default="1" w:styleId="DefaultParagraphFont">
     <w:name w:val="Default Paragraph Font"/>
     <w:uiPriority w:val="1"/>
+    <w:semiHidden/>
     <w:unhideWhenUsed/>
   </w:style>
   <w:style w:type="table" w:default="1" w:styleId="TableNormal">

</xml_diff>

<commit_message>
adjust typesettings of exporting pdf from Microsoft Word
</commit_message>
<xml_diff>
--- a/meeting_records/20240930_Team23_First_Meeting_minutes.docx
+++ b/meeting_records/20240930_Team23_First_Meeting_minutes.docx
@@ -1652,7 +1652,34 @@
                 <w:szCs w:val="24"/>
                 <w:lang w:val="en-US"/>
               </w:rPr>
-              <w:t>We didn’t choose to the quantitative Finance</w:t>
+              <w:t xml:space="preserve">We didn’t choose to the quantitative </w:t>
+            </w:r>
+            <w:r>
+              <w:rPr>
+                <w:rFonts w:ascii="GRAPHIK-LIGHT" w:eastAsia="Times New Roman" w:hAnsi="GRAPHIK-LIGHT" w:cs="Times New Roman"/>
+                <w:sz w:val="24"/>
+                <w:szCs w:val="24"/>
+                <w:lang w:val="en-US"/>
+              </w:rPr>
+              <w:t>f</w:t>
+            </w:r>
+            <w:r>
+              <w:rPr>
+                <w:rFonts w:ascii="GRAPHIK-LIGHT" w:eastAsia="Times New Roman" w:hAnsi="GRAPHIK-LIGHT" w:cs="Times New Roman"/>
+                <w:sz w:val="24"/>
+                <w:szCs w:val="24"/>
+                <w:lang w:val="en-US"/>
+              </w:rPr>
+              <w:t>inance</w:t>
+            </w:r>
+            <w:r>
+              <w:rPr>
+                <w:rFonts w:ascii="GRAPHIK-LIGHT" w:eastAsia="Times New Roman" w:hAnsi="GRAPHIK-LIGHT" w:cs="Times New Roman"/>
+                <w:sz w:val="24"/>
+                <w:szCs w:val="24"/>
+                <w:lang w:val="en-US"/>
+              </w:rPr>
+              <w:t xml:space="preserve"> topic</w:t>
             </w:r>
             <w:r>
               <w:rPr>
@@ -1681,7 +1708,43 @@
                 <w:szCs w:val="24"/>
                 <w:lang w:val="en-US"/>
               </w:rPr>
-              <w:t xml:space="preserve"> predict that there will be many teams do something like this.</w:t>
+              <w:t xml:space="preserve"> predict</w:t>
+            </w:r>
+            <w:r>
+              <w:rPr>
+                <w:rFonts w:ascii="GRAPHIK-LIGHT" w:eastAsia="Times New Roman" w:hAnsi="GRAPHIK-LIGHT" w:cs="Times New Roman"/>
+                <w:sz w:val="24"/>
+                <w:szCs w:val="24"/>
+                <w:lang w:val="en-US"/>
+              </w:rPr>
+              <w:t>ed</w:t>
+            </w:r>
+            <w:r>
+              <w:rPr>
+                <w:rFonts w:ascii="GRAPHIK-LIGHT" w:eastAsia="Times New Roman" w:hAnsi="GRAPHIK-LIGHT" w:cs="Times New Roman"/>
+                <w:sz w:val="24"/>
+                <w:szCs w:val="24"/>
+                <w:lang w:val="en-US"/>
+              </w:rPr>
+              <w:t xml:space="preserve"> that there will be </w:t>
+            </w:r>
+            <w:r>
+              <w:rPr>
+                <w:rFonts w:ascii="GRAPHIK-LIGHT" w:eastAsia="Times New Roman" w:hAnsi="GRAPHIK-LIGHT" w:cs="Times New Roman"/>
+                <w:sz w:val="24"/>
+                <w:szCs w:val="24"/>
+                <w:lang w:val="en-US"/>
+              </w:rPr>
+              <w:t xml:space="preserve">too </w:t>
+            </w:r>
+            <w:r>
+              <w:rPr>
+                <w:rFonts w:ascii="GRAPHIK-LIGHT" w:eastAsia="Times New Roman" w:hAnsi="GRAPHIK-LIGHT" w:cs="Times New Roman"/>
+                <w:sz w:val="24"/>
+                <w:szCs w:val="24"/>
+                <w:lang w:val="en-US"/>
+              </w:rPr>
+              <w:t>many teams do something like this.</w:t>
             </w:r>
           </w:p>
           <w:p>
@@ -1711,136 +1774,177 @@
                 <w:szCs w:val="24"/>
                 <w:lang w:val="en-US"/>
               </w:rPr>
-              <w:t xml:space="preserve">pitching data collection due to the raw dataset are too complicated and really not </w:t>
+              <w:t xml:space="preserve">pitching data collection due to the raw dataset are too complicated and </w:t>
+            </w:r>
+            <w:proofErr w:type="gramStart"/>
+            <w:r>
+              <w:rPr>
+                <w:rFonts w:ascii="GRAPHIK-LIGHT" w:eastAsia="Times New Roman" w:hAnsi="GRAPHIK-LIGHT" w:cs="Times New Roman"/>
+                <w:sz w:val="24"/>
+                <w:szCs w:val="24"/>
+                <w:lang w:val="en-US"/>
+              </w:rPr>
+              <w:t>really not</w:t>
+            </w:r>
+            <w:proofErr w:type="gramEnd"/>
+            <w:r>
+              <w:rPr>
+                <w:rFonts w:ascii="GRAPHIK-LIGHT" w:eastAsia="Times New Roman" w:hAnsi="GRAPHIK-LIGHT" w:cs="Times New Roman"/>
+                <w:sz w:val="24"/>
+                <w:szCs w:val="24"/>
+                <w:lang w:val="en-US"/>
+              </w:rPr>
+              <w:t xml:space="preserve"> a</w:t>
+            </w:r>
+            <w:r>
+              <w:rPr>
+                <w:rFonts w:ascii="GRAPHIK-LIGHT" w:eastAsia="Times New Roman" w:hAnsi="GRAPHIK-LIGHT" w:cs="Times New Roman"/>
+                <w:sz w:val="24"/>
+                <w:szCs w:val="24"/>
+                <w:lang w:val="en-US"/>
+              </w:rPr>
+              <w:t>n</w:t>
+            </w:r>
+            <w:r>
+              <w:rPr>
+                <w:rFonts w:ascii="GRAPHIK-LIGHT" w:eastAsia="Times New Roman" w:hAnsi="GRAPHIK-LIGHT" w:cs="Times New Roman"/>
+                <w:sz w:val="24"/>
+                <w:szCs w:val="24"/>
+                <w:lang w:val="en-US"/>
+              </w:rPr>
+              <w:t xml:space="preserve"> easy work to collect them.</w:t>
+            </w:r>
+          </w:p>
+          <w:p>
+            <w:pPr>
+              <w:widowControl w:val="0"/>
+              <w:spacing w:line="480" w:lineRule="exact"/>
+              <w:rPr>
+                <w:rFonts w:ascii="GRAPHIK-LIGHT" w:eastAsia="Times New Roman" w:hAnsi="GRAPHIK-LIGHT" w:cs="Times New Roman"/>
+                <w:sz w:val="24"/>
+                <w:szCs w:val="24"/>
+                <w:lang w:val="en-US"/>
+              </w:rPr>
+            </w:pPr>
+          </w:p>
+          <w:p>
+            <w:pPr>
+              <w:widowControl w:val="0"/>
+              <w:spacing w:line="480" w:lineRule="exact"/>
+              <w:rPr>
+                <w:rFonts w:ascii="Graphik" w:eastAsia="Times New Roman" w:hAnsi="Graphik" w:cs="Times New Roman"/>
+                <w:sz w:val="24"/>
+                <w:szCs w:val="24"/>
+                <w:shd w:val="pct15" w:color="auto" w:fill="FFFFFF"/>
+                <w:lang w:val="en-US"/>
+              </w:rPr>
+            </w:pPr>
+            <w:r>
+              <w:rPr>
+                <w:rFonts w:ascii="PingFang TC" w:eastAsia="PingFang TC" w:hAnsi="PingFang TC" w:cs="PingFang TC"/>
+                <w:sz w:val="24"/>
+                <w:szCs w:val="24"/>
+                <w:shd w:val="pct15" w:color="auto" w:fill="FFFFFF"/>
+                <w:lang w:val="en-US"/>
+              </w:rPr>
+              <w:t xml:space="preserve">Timeline planning </w:t>
+            </w:r>
+            <w:r>
+              <w:rPr>
+                <w:rFonts w:ascii="Graphik" w:eastAsia="Times New Roman" w:hAnsi="Graphik" w:cs="Times New Roman"/>
+                <w:sz w:val="24"/>
+                <w:szCs w:val="24"/>
+                <w:shd w:val="pct15" w:color="auto" w:fill="FFFFFF"/>
+                <w:lang w:val="en-US"/>
+              </w:rPr>
+              <w:t>records:</w:t>
+            </w:r>
+          </w:p>
+          <w:p>
+            <w:pPr>
+              <w:widowControl w:val="0"/>
+              <w:spacing w:line="480" w:lineRule="exact"/>
+              <w:rPr>
+                <w:rFonts w:ascii="GRAPHIK-LIGHT" w:eastAsia="Times New Roman" w:hAnsi="GRAPHIK-LIGHT" w:cs="Times New Roman"/>
+                <w:sz w:val="24"/>
+                <w:szCs w:val="24"/>
+                <w:lang w:val="en-US"/>
+              </w:rPr>
+            </w:pPr>
+            <w:r>
+              <w:rPr>
+                <w:rFonts w:ascii="GRAPHIK-LIGHT" w:eastAsia="Times New Roman" w:hAnsi="GRAPHIK-LIGHT" w:cs="Times New Roman"/>
+                <w:sz w:val="24"/>
+                <w:szCs w:val="24"/>
+                <w:lang w:val="en-US"/>
+              </w:rPr>
+              <w:t xml:space="preserve">We </w:t>
+            </w:r>
+            <w:r>
+              <w:rPr>
+                <w:rFonts w:ascii="GRAPHIK-LIGHT" w:eastAsia="Times New Roman" w:hAnsi="GRAPHIK-LIGHT" w:cs="Times New Roman"/>
+                <w:sz w:val="24"/>
+                <w:szCs w:val="24"/>
+                <w:lang w:val="en-US"/>
+              </w:rPr>
+              <w:t>create</w:t>
+            </w:r>
+            <w:r>
+              <w:rPr>
+                <w:rFonts w:ascii="GRAPHIK-LIGHT" w:eastAsia="Times New Roman" w:hAnsi="GRAPHIK-LIGHT" w:cs="Times New Roman"/>
+                <w:sz w:val="24"/>
+                <w:szCs w:val="24"/>
+                <w:lang w:val="en-US"/>
+              </w:rPr>
+              <w:t>d</w:t>
+            </w:r>
+            <w:r>
+              <w:rPr>
+                <w:rFonts w:ascii="GRAPHIK-LIGHT" w:eastAsia="Times New Roman" w:hAnsi="GRAPHIK-LIGHT" w:cs="Times New Roman"/>
+                <w:sz w:val="24"/>
+                <w:szCs w:val="24"/>
+                <w:lang w:val="en-US"/>
+              </w:rPr>
+              <w:t xml:space="preserve"> a repository in Git</w:t>
+            </w:r>
+            <w:r>
+              <w:rPr>
+                <w:rFonts w:ascii="GRAPHIK-LIGHT" w:eastAsia="Times New Roman" w:hAnsi="GRAPHIK-LIGHT" w:cs="Times New Roman"/>
+                <w:sz w:val="24"/>
+                <w:szCs w:val="24"/>
+                <w:lang w:val="en-US"/>
+              </w:rPr>
+              <w:t>H</w:t>
+            </w:r>
+            <w:r>
+              <w:rPr>
+                <w:rFonts w:ascii="GRAPHIK-LIGHT" w:eastAsia="Times New Roman" w:hAnsi="GRAPHIK-LIGHT" w:cs="Times New Roman"/>
+                <w:sz w:val="24"/>
+                <w:szCs w:val="24"/>
+                <w:lang w:val="en-US"/>
+              </w:rPr>
+              <w:t xml:space="preserve">ub and using the project function to append the </w:t>
             </w:r>
             <w:proofErr w:type="spellStart"/>
-            <w:proofErr w:type="gramStart"/>
-            <w:r>
-              <w:rPr>
-                <w:rFonts w:ascii="GRAPHIK-LIGHT" w:eastAsia="Times New Roman" w:hAnsi="GRAPHIK-LIGHT" w:cs="Times New Roman"/>
-                <w:sz w:val="24"/>
-                <w:szCs w:val="24"/>
-                <w:lang w:val="en-US"/>
-              </w:rPr>
-              <w:t>a</w:t>
+            <w:r>
+              <w:rPr>
+                <w:rFonts w:ascii="GRAPHIK-LIGHT" w:eastAsia="Times New Roman" w:hAnsi="GRAPHIK-LIGHT" w:cs="Times New Roman"/>
+                <w:sz w:val="24"/>
+                <w:szCs w:val="24"/>
+                <w:lang w:val="en-US"/>
+              </w:rPr>
+              <w:t>todo</w:t>
             </w:r>
             <w:proofErr w:type="spellEnd"/>
-            <w:proofErr w:type="gramEnd"/>
-            <w:r>
-              <w:rPr>
-                <w:rFonts w:ascii="GRAPHIK-LIGHT" w:eastAsia="Times New Roman" w:hAnsi="GRAPHIK-LIGHT" w:cs="Times New Roman"/>
-                <w:sz w:val="24"/>
-                <w:szCs w:val="24"/>
-                <w:lang w:val="en-US"/>
-              </w:rPr>
-              <w:t xml:space="preserve"> easy work to collect them.</w:t>
-            </w:r>
-          </w:p>
-          <w:p>
-            <w:pPr>
-              <w:widowControl w:val="0"/>
-              <w:spacing w:line="480" w:lineRule="exact"/>
-              <w:rPr>
-                <w:rFonts w:ascii="GRAPHIK-LIGHT" w:eastAsia="Times New Roman" w:hAnsi="GRAPHIK-LIGHT" w:cs="Times New Roman"/>
-                <w:sz w:val="24"/>
-                <w:szCs w:val="24"/>
-                <w:lang w:val="en-US"/>
-              </w:rPr>
-            </w:pPr>
-          </w:p>
-          <w:p>
-            <w:pPr>
-              <w:widowControl w:val="0"/>
-              <w:spacing w:line="480" w:lineRule="exact"/>
-              <w:rPr>
-                <w:rFonts w:ascii="Graphik" w:eastAsia="Times New Roman" w:hAnsi="Graphik" w:cs="Times New Roman"/>
-                <w:sz w:val="24"/>
-                <w:szCs w:val="24"/>
-                <w:shd w:val="pct15" w:color="auto" w:fill="FFFFFF"/>
-                <w:lang w:val="en-US"/>
-              </w:rPr>
-            </w:pPr>
-            <w:r>
-              <w:rPr>
-                <w:rFonts w:ascii="PingFang TC" w:eastAsia="PingFang TC" w:hAnsi="PingFang TC" w:cs="PingFang TC"/>
-                <w:sz w:val="24"/>
-                <w:szCs w:val="24"/>
-                <w:shd w:val="pct15" w:color="auto" w:fill="FFFFFF"/>
-                <w:lang w:val="en-US"/>
-              </w:rPr>
-              <w:t xml:space="preserve">Timeline planning </w:t>
-            </w:r>
-            <w:r>
-              <w:rPr>
-                <w:rFonts w:ascii="Graphik" w:eastAsia="Times New Roman" w:hAnsi="Graphik" w:cs="Times New Roman"/>
-                <w:sz w:val="24"/>
-                <w:szCs w:val="24"/>
-                <w:shd w:val="pct15" w:color="auto" w:fill="FFFFFF"/>
-                <w:lang w:val="en-US"/>
-              </w:rPr>
-              <w:t>records:</w:t>
-            </w:r>
-          </w:p>
-          <w:p>
-            <w:pPr>
-              <w:widowControl w:val="0"/>
-              <w:spacing w:line="480" w:lineRule="exact"/>
-              <w:rPr>
-                <w:rFonts w:ascii="GRAPHIK-LIGHT" w:eastAsia="Times New Roman" w:hAnsi="GRAPHIK-LIGHT" w:cs="Times New Roman"/>
-                <w:sz w:val="24"/>
-                <w:szCs w:val="24"/>
-                <w:lang w:val="en-US"/>
-              </w:rPr>
-            </w:pPr>
-            <w:r>
-              <w:rPr>
-                <w:rFonts w:ascii="GRAPHIK-LIGHT" w:eastAsia="Times New Roman" w:hAnsi="GRAPHIK-LIGHT" w:cs="Times New Roman"/>
-                <w:sz w:val="24"/>
-                <w:szCs w:val="24"/>
-                <w:lang w:val="en-US"/>
-              </w:rPr>
-              <w:t xml:space="preserve">We </w:t>
-            </w:r>
-            <w:r>
-              <w:rPr>
-                <w:rFonts w:ascii="GRAPHIK-LIGHT" w:eastAsia="Times New Roman" w:hAnsi="GRAPHIK-LIGHT" w:cs="Times New Roman"/>
-                <w:sz w:val="24"/>
-                <w:szCs w:val="24"/>
-                <w:lang w:val="en-US"/>
-              </w:rPr>
-              <w:t xml:space="preserve">create a repository in </w:t>
-            </w:r>
-            <w:proofErr w:type="spellStart"/>
-            <w:r>
-              <w:rPr>
-                <w:rFonts w:ascii="GRAPHIK-LIGHT" w:eastAsia="Times New Roman" w:hAnsi="GRAPHIK-LIGHT" w:cs="Times New Roman"/>
-                <w:sz w:val="24"/>
-                <w:szCs w:val="24"/>
-                <w:lang w:val="en-US"/>
-              </w:rPr>
-              <w:t>Github</w:t>
-            </w:r>
-            <w:proofErr w:type="spellEnd"/>
-            <w:r>
-              <w:rPr>
-                <w:rFonts w:ascii="GRAPHIK-LIGHT" w:eastAsia="Times New Roman" w:hAnsi="GRAPHIK-LIGHT" w:cs="Times New Roman"/>
-                <w:sz w:val="24"/>
-                <w:szCs w:val="24"/>
-                <w:lang w:val="en-US"/>
-              </w:rPr>
-              <w:t xml:space="preserve"> and using the project function to append the </w:t>
-            </w:r>
-            <w:proofErr w:type="spellStart"/>
-            <w:r>
-              <w:rPr>
-                <w:rFonts w:ascii="GRAPHIK-LIGHT" w:eastAsia="Times New Roman" w:hAnsi="GRAPHIK-LIGHT" w:cs="Times New Roman"/>
-                <w:sz w:val="24"/>
-                <w:szCs w:val="24"/>
-                <w:lang w:val="en-US"/>
-              </w:rPr>
-              <w:t>todos</w:t>
-            </w:r>
-            <w:proofErr w:type="spellEnd"/>
+            <w:r>
+              <w:rPr>
+                <w:rFonts w:ascii="GRAPHIK-LIGHT" w:eastAsia="Times New Roman" w:hAnsi="GRAPHIK-LIGHT" w:cs="Times New Roman"/>
+                <w:sz w:val="24"/>
+                <w:szCs w:val="24"/>
+                <w:lang w:val="en-US"/>
+              </w:rPr>
+              <w:t xml:space="preserve"> list</w:t>
+            </w:r>
             <w:r>
               <w:rPr>
                 <w:rFonts w:ascii="GRAPHIK-LIGHT" w:eastAsia="Times New Roman" w:hAnsi="GRAPHIK-LIGHT" w:cs="Times New Roman"/>

</xml_diff>

<commit_message>
upload lately meeting minutes
</commit_message>
<xml_diff>
--- a/meeting_records/20240930_Team23_First_Meeting_minutes.docx
+++ b/meeting_records/20240930_Team23_First_Meeting_minutes.docx
@@ -1878,16 +1878,7 @@
                 <w:szCs w:val="24"/>
                 <w:lang w:val="en-US"/>
               </w:rPr>
-              <w:t xml:space="preserve">We </w:t>
-            </w:r>
-            <w:r>
-              <w:rPr>
-                <w:rFonts w:ascii="GRAPHIK-LIGHT" w:eastAsia="Times New Roman" w:hAnsi="GRAPHIK-LIGHT" w:cs="Times New Roman"/>
-                <w:sz w:val="24"/>
-                <w:szCs w:val="24"/>
-                <w:lang w:val="en-US"/>
-              </w:rPr>
-              <w:t>create</w:t>
+              <w:t>We create</w:t>
             </w:r>
             <w:r>
               <w:rPr>
@@ -1978,7 +1969,7 @@
               <w:widowControl w:val="0"/>
               <w:spacing w:line="480" w:lineRule="exact"/>
               <w:rPr>
-                <w:rFonts w:ascii="GRAPHIK-LIGHT" w:eastAsia="Times New Roman" w:hAnsi="GRAPHIK-LIGHT" w:cs="Times New Roman" w:hint="eastAsia"/>
+                <w:rFonts w:ascii="GRAPHIK-LIGHT" w:eastAsia="Times New Roman" w:hAnsi="GRAPHIK-LIGHT" w:cs="Times New Roman"/>
                 <w:sz w:val="24"/>
                 <w:szCs w:val="24"/>
                 <w:lang w:val="en-US"/>
@@ -1999,6 +1990,7 @@
             <w:r>
               <w:rPr>
                 <w:rFonts w:ascii="Graphik" w:eastAsia="Times New Roman" w:hAnsi="Graphik" w:cs="Times New Roman"/>
+                <w:noProof/>
                 <w:sz w:val="24"/>
                 <w:szCs w:val="24"/>
                 <w:lang w:val="en-US"/>
@@ -2091,6 +2083,18 @@
           <w:p>
             <w:pPr>
               <w:widowControl w:val="0"/>
+              <w:spacing w:line="480" w:lineRule="exact"/>
+              <w:rPr>
+                <w:rFonts w:ascii="Graphik" w:eastAsia="Times New Roman" w:hAnsi="Graphik" w:cs="Times New Roman"/>
+                <w:sz w:val="24"/>
+                <w:szCs w:val="24"/>
+                <w:lang w:val="en-US"/>
+              </w:rPr>
+            </w:pPr>
+          </w:p>
+          <w:p>
+            <w:pPr>
+              <w:widowControl w:val="0"/>
               <w:spacing w:line="240" w:lineRule="auto"/>
               <w:rPr>
                 <w:rFonts w:ascii="Graphik" w:eastAsia="Times New Roman" w:hAnsi="Graphik" w:cs="Times New Roman"/>
@@ -2106,21 +2110,26 @@
                 <w:szCs w:val="24"/>
               </w:rPr>
               <w:drawing>
-                <wp:inline distT="114300" distB="114300" distL="114300" distR="114300" wp14:anchorId="01FFB934" wp14:editId="4A70A5A7">
-                  <wp:extent cx="5800725" cy="3238500"/>
-                  <wp:effectExtent l="0" t="0" r="0" b="0"/>
+                <wp:inline distT="114300" distB="114300" distL="114300" distR="114300" wp14:anchorId="01FFB934" wp14:editId="483FA5AC">
+                  <wp:extent cx="5926667" cy="4360333"/>
+                  <wp:effectExtent l="0" t="0" r="4445" b="0"/>
                   <wp:docPr id="1" name="image1.png"/>
                   <wp:cNvGraphicFramePr/>
                   <a:graphic xmlns:a="http://schemas.openxmlformats.org/drawingml/2006/main">
                     <a:graphicData uri="http://schemas.openxmlformats.org/drawingml/2006/picture">
                       <pic:pic xmlns:pic="http://schemas.openxmlformats.org/drawingml/2006/picture">
                         <pic:nvPicPr>
-                          <pic:cNvPr id="0" name="image1.png"/>
+                          <pic:cNvPr id="1" name="image1.png"/>
                           <pic:cNvPicPr preferRelativeResize="0"/>
                         </pic:nvPicPr>
                         <pic:blipFill>
-                          <a:blip r:embed="rId7"/>
-                          <a:srcRect/>
+                          <a:blip r:embed="rId7" cstate="print">
+                            <a:extLst>
+                              <a:ext uri="{28A0092B-C50C-407E-A947-70E740481C1C}">
+                                <a14:useLocalDpi xmlns:a14="http://schemas.microsoft.com/office/drawing/2010/main" val="0"/>
+                              </a:ext>
+                            </a:extLst>
+                          </a:blip>
                           <a:stretch>
                             <a:fillRect/>
                           </a:stretch>
@@ -2128,7 +2137,7 @@
                         <pic:spPr>
                           <a:xfrm>
                             <a:off x="0" y="0"/>
-                            <a:ext cx="5800725" cy="3238500"/>
+                            <a:ext cx="5949318" cy="4376998"/>
                           </a:xfrm>
                           <a:prstGeom prst="rect">
                             <a:avLst/>

</xml_diff>